<commit_message>
Basic working raytracing shader
</commit_message>
<xml_diff>
--- a/res/Code Explanation.docx
+++ b/res/Code Explanation.docx
@@ -938,6 +938,13 @@
           </w:hyperlink>
         </w:p>
         <w:p>
+          <w:pPr>
+            <w:rPr>
+              <w:b/>
+              <w:bCs/>
+              <w:noProof/>
+            </w:rPr>
+          </w:pPr>
           <w:r>
             <w:rPr>
               <w:b/>
@@ -950,15 +957,6 @@
       </w:sdtContent>
     </w:sdt>
     <w:p>
-      <w:pPr>
-        <w:rPr>
-          <w:caps/>
-          <w:color w:val="FFFFFF" w:themeColor="background1"/>
-          <w:spacing w:val="15"/>
-          <w:sz w:val="36"/>
-          <w:szCs w:val="22"/>
-        </w:rPr>
-      </w:pPr>
       <w:r>
         <w:br w:type="page"/>
       </w:r>
@@ -967,199 +965,119 @@
       <w:pPr>
         <w:pStyle w:val="Heading1"/>
       </w:pPr>
-      <w:bookmarkStart w:id="0" w:name="_Toc39888459"/>
       <w:r>
         <w:lastRenderedPageBreak/>
-        <w:t>Main</w:t>
-      </w:r>
-      <w:r>
-        <w:t xml:space="preserve"> </w:t>
-      </w:r>
-      <w:r>
-        <w:t>Game</w:t>
-      </w:r>
-      <w:bookmarkEnd w:id="0"/>
-    </w:p>
-    <w:p>
-      <w:pPr>
-        <w:pStyle w:val="Heading2"/>
-      </w:pPr>
-      <w:bookmarkStart w:id="1" w:name="_Toc39888460"/>
-      <w:r>
-        <w:t>Class Description</w:t>
-      </w:r>
-      <w:bookmarkEnd w:id="1"/>
-    </w:p>
-    <w:p>
-      <w:r>
-        <w:t xml:space="preserve">Handles </w:t>
-      </w:r>
-      <w:r>
-        <w:t xml:space="preserve">Initialising the game display and managers, also handles </w:t>
-      </w:r>
-      <w:r>
-        <w:t>running the game loop</w:t>
+        <w:t>Compute Shaders</w:t>
       </w:r>
     </w:p>
     <w:p>
       <w:pPr>
         <w:pStyle w:val="Heading2"/>
       </w:pPr>
-      <w:bookmarkStart w:id="2" w:name="_Toc39888461"/>
       <w:r>
-        <w:t xml:space="preserve">Class </w:t>
-      </w:r>
-      <w:r>
-        <w:t>Behaviour</w:t>
-      </w:r>
-      <w:bookmarkEnd w:id="2"/>
-    </w:p>
-    <w:p>
-      <w:pPr>
-        <w:pStyle w:val="Heading3"/>
-      </w:pPr>
-      <w:bookmarkStart w:id="3" w:name="_Toc39888462"/>
-      <w:r>
-        <w:t>Setting Up Game</w:t>
-      </w:r>
-      <w:bookmarkEnd w:id="3"/>
-    </w:p>
-    <w:p>
-      <w:r>
-        <w:t>To properly set u</w:t>
-      </w:r>
-      <w:r>
-        <w:t>p the various elements that the game needs the main game class handles it so that they are handled at the beginning of the game’s lifetime. The class handles instantiating the managers and creating a display for the game to render to.</w:t>
+        <w:t>Compute Shader Execution</w:t>
       </w:r>
     </w:p>
     <w:p>
       <w:r>
-        <w:rPr>
-          <w:noProof/>
-        </w:rPr>
-        <w:drawing>
-          <wp:inline distT="0" distB="0" distL="0" distR="0" wp14:anchorId="2FAFF616" wp14:editId="0C806D82">
-            <wp:extent cx="5629275" cy="1095375"/>
-            <wp:effectExtent l="0" t="0" r="9525" b="9525"/>
-            <wp:docPr id="3" name="Picture 3"/>
-            <wp:cNvGraphicFramePr>
-              <a:graphicFrameLocks xmlns:a="http://schemas.openxmlformats.org/drawingml/2006/main" noChangeAspect="1"/>
-            </wp:cNvGraphicFramePr>
-            <a:graphic xmlns:a="http://schemas.openxmlformats.org/drawingml/2006/main">
-              <a:graphicData uri="http://schemas.openxmlformats.org/drawingml/2006/picture">
-                <pic:pic xmlns:pic="http://schemas.openxmlformats.org/drawingml/2006/picture">
-                  <pic:nvPicPr>
-                    <pic:cNvPr id="1" name=""/>
-                    <pic:cNvPicPr/>
-                  </pic:nvPicPr>
-                  <pic:blipFill>
-                    <a:blip r:embed="rId8"/>
-                    <a:stretch>
-                      <a:fillRect/>
-                    </a:stretch>
-                  </pic:blipFill>
-                  <pic:spPr>
-                    <a:xfrm>
-                      <a:off x="0" y="0"/>
-                      <a:ext cx="5629275" cy="1095375"/>
-                    </a:xfrm>
-                    <a:prstGeom prst="rect">
-                      <a:avLst/>
-                    </a:prstGeom>
-                  </pic:spPr>
-                </pic:pic>
-              </a:graphicData>
-            </a:graphic>
-          </wp:inline>
-        </w:drawing>
+        <w:t>Unlike the other shaders used in the labs and the other coursework shaders, Compute shaders are not part of the regular shader pipeline</w:t>
+      </w:r>
+    </w:p>
+    <w:p>
+      <w:r>
+        <w:t>Due to this there is a lot of freedom in what they can do</w:t>
+      </w:r>
+    </w:p>
+    <w:p>
+      <w:pPr>
+        <w:pStyle w:val="Heading2"/>
+      </w:pPr>
+      <w:r>
+        <w:t>Compute Shader Setup</w:t>
+      </w:r>
+    </w:p>
+    <w:p>
+      <w:pPr>
+        <w:pStyle w:val="Heading3"/>
+      </w:pPr>
+      <w:r>
+        <w:t>Texture</w:t>
+      </w:r>
+    </w:p>
+    <w:p>
+      <w:r>
+        <w:t xml:space="preserve">Instead of rendering a model to the screen the compute shader instead can </w:t>
+      </w:r>
+    </w:p>
+    <w:p>
+      <w:pPr>
+        <w:pStyle w:val="Heading3"/>
+      </w:pPr>
+      <w:r>
+        <w:t>Mesh</w:t>
+      </w:r>
+      <w:r>
+        <w:br w:type="page"/>
+      </w:r>
+    </w:p>
+    <w:p>
+      <w:pPr>
+        <w:pStyle w:val="Heading1"/>
+      </w:pPr>
+      <w:r>
+        <w:lastRenderedPageBreak/>
+        <w:t>Ray</w:t>
+      </w:r>
+      <w:r>
+        <w:t>Marching Shader</w:t>
+      </w:r>
+    </w:p>
+    <w:p>
+      <w:pPr>
+        <w:pStyle w:val="Heading2"/>
+      </w:pPr>
+      <w:r>
+        <w:t>Raycasting</w:t>
       </w:r>
     </w:p>
     <w:p/>
     <w:p>
       <w:pPr>
-        <w:pStyle w:val="Heading3"/>
-      </w:pPr>
-      <w:bookmarkStart w:id="4" w:name="_Toc39888463"/>
+        <w:pStyle w:val="Heading2"/>
+      </w:pPr>
       <w:r>
-        <w:t>Running Game</w:t>
+        <w:t>Distance Functions</w:t>
       </w:r>
-      <w:bookmarkEnd w:id="4"/>
     </w:p>
+    <w:p/>
     <w:p>
+      <w:pPr>
+        <w:pStyle w:val="Heading2"/>
+        <w:rPr>
+          <w:color w:val="FFFFFF" w:themeColor="background1"/>
+          <w:sz w:val="36"/>
+          <w:szCs w:val="22"/>
+        </w:rPr>
+      </w:pPr>
       <w:r>
-        <w:t>The main game class uses an instance of a game state enum to compare whether the game is playing or closed. While the enum is set to playing then the class uses the previously instanced scene manager to find what scene the game is currently in and runs it.</w:t>
+        <w:t>Lighting</w:t>
       </w:r>
       <w:r>
-        <w:rPr>
-          <w:noProof/>
-        </w:rPr>
-        <w:t xml:space="preserve"> </w:t>
-      </w:r>
-      <w:r>
-        <w:t>If the game is quitting class breaks out of its run loop and reaches the end of the int main and the program ends.</w:t>
+        <w:br w:type="page"/>
       </w:r>
     </w:p>
     <w:p>
+      <w:pPr>
+        <w:pStyle w:val="Heading1"/>
+      </w:pPr>
       <w:r>
-        <w:t>To change the game state enum the class uses the previously instanced input manager and checks if the current event is to quit the game.</w:t>
-      </w:r>
-      <w:r>
-        <w:t xml:space="preserve"> This was changed from the previous implementation the input manager needs to be the object that consumes currently pending user inputs.</w:t>
-      </w:r>
-      <w:r>
-        <w:rPr>
-          <w:noProof/>
-        </w:rPr>
-        <w:t xml:space="preserve"> </w:t>
-      </w:r>
-      <w:r>
-        <w:rPr>
-          <w:noProof/>
-        </w:rPr>
-        <w:drawing>
-          <wp:inline distT="0" distB="0" distL="0" distR="0" wp14:anchorId="626D93B4" wp14:editId="20C8489E">
-            <wp:extent cx="4381500" cy="1571625"/>
-            <wp:effectExtent l="0" t="0" r="0" b="9525"/>
-            <wp:docPr id="4" name="Picture 4"/>
-            <wp:cNvGraphicFramePr>
-              <a:graphicFrameLocks xmlns:a="http://schemas.openxmlformats.org/drawingml/2006/main" noChangeAspect="1"/>
-            </wp:cNvGraphicFramePr>
-            <a:graphic xmlns:a="http://schemas.openxmlformats.org/drawingml/2006/main">
-              <a:graphicData uri="http://schemas.openxmlformats.org/drawingml/2006/picture">
-                <pic:pic xmlns:pic="http://schemas.openxmlformats.org/drawingml/2006/picture">
-                  <pic:nvPicPr>
-                    <pic:cNvPr id="1" name=""/>
-                    <pic:cNvPicPr/>
-                  </pic:nvPicPr>
-                  <pic:blipFill>
-                    <a:blip r:embed="rId9"/>
-                    <a:stretch>
-                      <a:fillRect/>
-                    </a:stretch>
-                  </pic:blipFill>
-                  <pic:spPr>
-                    <a:xfrm>
-                      <a:off x="0" y="0"/>
-                      <a:ext cx="4381500" cy="1571625"/>
-                    </a:xfrm>
-                    <a:prstGeom prst="rect">
-                      <a:avLst/>
-                    </a:prstGeom>
-                  </pic:spPr>
-                </pic:pic>
-              </a:graphicData>
-            </a:graphic>
-          </wp:inline>
-        </w:drawing>
+        <w:lastRenderedPageBreak/>
+        <w:t>Rendering</w:t>
       </w:r>
     </w:p>
-    <w:p>
-      <w:r>
-        <w:t>The other aspect of the game that the loop handles is to properly update the time class so that the time between frames can be calculated by it.</w:t>
-      </w:r>
-    </w:p>
+    <w:p/>
     <w:sectPr>
-      <w:footerReference w:type="default" r:id="rId10"/>
+      <w:footerReference w:type="default" r:id="rId8"/>
       <w:pgSz w:w="11906" w:h="16838"/>
       <w:pgMar w:top="1440" w:right="1440" w:bottom="1440" w:left="1440" w:header="708" w:footer="708" w:gutter="0"/>
       <w:pgNumType w:start="0"/>
@@ -3535,7 +3453,7 @@
 </file>
 
 <file path=customXml/itemProps1.xml><?xml version="1.0" encoding="utf-8"?>
-<ds:datastoreItem xmlns:ds="http://schemas.openxmlformats.org/officeDocument/2006/customXml" ds:itemID="{C93230B9-834E-4EEC-AD1F-FE45345CEC28}">
+<ds:datastoreItem xmlns:ds="http://schemas.openxmlformats.org/officeDocument/2006/customXml" ds:itemID="{2335146E-8C41-4D26-8277-50FB7E3F42E4}">
   <ds:schemaRefs>
     <ds:schemaRef ds:uri="http://schemas.openxmlformats.org/officeDocument/2006/bibliography"/>
   </ds:schemaRefs>

</xml_diff>